<commit_message>
Add two GIB1 exams
</commit_message>
<xml_diff>
--- a/documents/Prosjektoppgave.docx
+++ b/documents/Prosjektoppgave.docx
@@ -430,10 +430,7 @@
         </w:numPr>
       </w:pPr>
       <w:r>
-        <w:t xml:space="preserve">Research questions </w:t>
-      </w:r>
-      <w:r>
-        <w:t>(sub-goals)</w:t>
+        <w:t>Research questions (sub-goals)</w:t>
       </w:r>
     </w:p>
     <w:p>
@@ -519,12 +516,20 @@
           <w:rStyle w:val="normaltextrun"/>
         </w:rPr>
       </w:pPr>
+      <w:commentRangeStart w:id="0"/>
       <w:r>
         <w:rPr>
           <w:rStyle w:val="normaltextrun"/>
         </w:rPr>
         <w:t>How can the main task be divided into more manageable sub-problems?</w:t>
       </w:r>
+      <w:commentRangeEnd w:id="0"/>
+      <w:r>
+        <w:rPr>
+          <w:rStyle w:val="CommentReference"/>
+        </w:rPr>
+        <w:commentReference w:id="0"/>
+      </w:r>
     </w:p>
     <w:p>
       <w:pPr>
@@ -1427,7 +1432,13 @@
         <w:t>Geospatial technology</w:t>
       </w:r>
       <w:r>
-        <w:t>, data providers, etc.</w:t>
+        <w:t xml:space="preserve">, </w:t>
+      </w:r>
+      <w:r>
+        <w:t>API standards</w:t>
+      </w:r>
+      <w:r>
+        <w:t>, etc.</w:t>
       </w:r>
     </w:p>
     <w:p>
@@ -1652,16 +1663,7 @@
         <w:pStyle w:val="Heading3"/>
       </w:pPr>
       <w:r>
-        <w:t>6.</w:t>
-      </w:r>
-      <w:r>
-        <w:t>2</w:t>
-      </w:r>
-      <w:r>
-        <w:t xml:space="preserve">. </w:t>
-      </w:r>
-      <w:r>
-        <w:t>Setup</w:t>
+        <w:t>6.2. Setup</w:t>
       </w:r>
     </w:p>
     <w:p>
@@ -1730,16 +1732,7 @@
       </w:pPr>
       <w:r>
         <w:lastRenderedPageBreak/>
-        <w:t>6.</w:t>
-      </w:r>
-      <w:r>
-        <w:t>3</w:t>
-      </w:r>
-      <w:r>
-        <w:t xml:space="preserve">. </w:t>
-      </w:r>
-      <w:r>
-        <w:t>Results</w:t>
+        <w:t>6.3. Results</w:t>
       </w:r>
     </w:p>
     <w:p>
@@ -1830,13 +1823,7 @@
         </w:numPr>
       </w:pPr>
       <w:r>
-        <w:t xml:space="preserve">Comparison </w:t>
-      </w:r>
-      <w:r>
-        <w:t xml:space="preserve">against </w:t>
-      </w:r>
-      <w:r>
-        <w:t>traditional methods</w:t>
+        <w:t>Comparison against traditional methods</w:t>
       </w:r>
     </w:p>
     <w:p>
@@ -1868,16 +1855,7 @@
         <w:pStyle w:val="Heading3"/>
       </w:pPr>
       <w:r>
-        <w:t>7.</w:t>
-      </w:r>
-      <w:r>
-        <w:t>2</w:t>
-      </w:r>
-      <w:r>
-        <w:t xml:space="preserve">. </w:t>
-      </w:r>
-      <w:r>
-        <w:t>Discussion</w:t>
+        <w:t>7.2. Discussion</w:t>
       </w:r>
     </w:p>
     <w:p>
@@ -2094,13 +2072,7 @@
         <w:pStyle w:val="Heading3"/>
       </w:pPr>
       <w:r>
-        <w:t>8</w:t>
-      </w:r>
-      <w:r>
-        <w:t xml:space="preserve">.1. </w:t>
-      </w:r>
-      <w:r>
-        <w:t>Contributions</w:t>
+        <w:t>8.1. Contributions</w:t>
       </w:r>
     </w:p>
     <w:p>
@@ -2108,13 +2080,7 @@
         <w:pStyle w:val="Heading3"/>
       </w:pPr>
       <w:r>
-        <w:t>8.2</w:t>
-      </w:r>
-      <w:r>
-        <w:t xml:space="preserve">. </w:t>
-      </w:r>
-      <w:r>
-        <w:t>Future Work</w:t>
+        <w:t>8.2. Future Work</w:t>
       </w:r>
     </w:p>
     <w:p>
@@ -2227,6 +2193,48 @@
     </w:sectPr>
   </w:body>
 </w:document>
+</file>
+
+<file path=word/comments.xml><?xml version="1.0" encoding="utf-8"?>
+<w:comments xmlns:wpc="http://schemas.microsoft.com/office/word/2010/wordprocessingCanvas" xmlns:cx="http://schemas.microsoft.com/office/drawing/2014/chartex" xmlns:cx1="http://schemas.microsoft.com/office/drawing/2015/9/8/chartex" xmlns:cx2="http://schemas.microsoft.com/office/drawing/2015/10/21/chartex" xmlns:cx3="http://schemas.microsoft.com/office/drawing/2016/5/9/chartex" xmlns:cx4="http://schemas.microsoft.com/office/drawing/2016/5/10/chartex" xmlns:cx5="http://schemas.microsoft.com/office/drawing/2016/5/11/chartex" xmlns:cx6="http://schemas.microsoft.com/office/drawing/2016/5/12/chartex" xmlns:cx7="http://schemas.microsoft.com/office/drawing/2016/5/13/chartex" xmlns:cx8="http://schemas.microsoft.com/office/drawing/2016/5/14/chartex" xmlns:mc="http://schemas.openxmlformats.org/markup-compatibility/2006" xmlns:aink="http://schemas.microsoft.com/office/drawing/2016/ink" xmlns:am3d="http://schemas.microsoft.com/office/drawing/2017/model3d" xmlns:o="urn:schemas-microsoft-com:office:office" xmlns:oel="http://schemas.microsoft.com/office/2019/extlst" xmlns:r="http://schemas.openxmlformats.org/officeDocument/2006/relationships" xmlns:m="http://schemas.openxmlformats.org/officeDocument/2006/math" xmlns:v="urn:schemas-microsoft-com:vml" xmlns:wp14="http://schemas.microsoft.com/office/word/2010/wordprocessingDrawing" xmlns:wp="http://schemas.openxmlformats.org/drawingml/2006/wordprocessingDrawing" xmlns:w10="urn:schemas-microsoft-com:office:word" xmlns:w="http://schemas.openxmlformats.org/wordprocessingml/2006/main" xmlns:w14="http://schemas.microsoft.com/office/word/2010/wordml" xmlns:w15="http://schemas.microsoft.com/office/word/2012/wordml" xmlns:w16cex="http://schemas.microsoft.com/office/word/2018/wordml/cex" xmlns:w16cid="http://schemas.microsoft.com/office/word/2016/wordml/cid" xmlns:w16="http://schemas.microsoft.com/office/word/2018/wordml" xmlns:w16sdtdh="http://schemas.microsoft.com/office/word/2020/wordml/sdtdatahash" xmlns:w16se="http://schemas.microsoft.com/office/word/2015/wordml/symex" xmlns:wpg="http://schemas.microsoft.com/office/word/2010/wordprocessingGroup" xmlns:wpi="http://schemas.microsoft.com/office/word/2010/wordprocessingInk" xmlns:wne="http://schemas.microsoft.com/office/word/2006/wordml" xmlns:wps="http://schemas.microsoft.com/office/word/2010/wordprocessingShape" mc:Ignorable="w14 w15 w16se w16cid w16 w16cex w16sdtdh wp14">
+  <w:comment w:id="0" w:author="Oskar Holm" w:date="2023-10-23T13:02:00Z" w:initials="OH">
+    <w:p>
+      <w:pPr>
+        <w:pStyle w:val="CommentText"/>
+      </w:pPr>
+      <w:r>
+        <w:rPr>
+          <w:rStyle w:val="CommentReference"/>
+        </w:rPr>
+        <w:annotationRef/>
+      </w:r>
+      <w:r>
+        <w:rPr>
+          <w:lang w:val="en-US"/>
+        </w:rPr>
+        <w:t>Kan hende at denne dukker opp når man undersøker RQ'en over.</w:t>
+      </w:r>
+    </w:p>
+  </w:comment>
+</w:comments>
+</file>
+
+<file path=word/commentsExtended.xml><?xml version="1.0" encoding="utf-8"?>
+<w15:commentsEx xmlns:wpc="http://schemas.microsoft.com/office/word/2010/wordprocessingCanvas" xmlns:cx="http://schemas.microsoft.com/office/drawing/2014/chartex" xmlns:cx1="http://schemas.microsoft.com/office/drawing/2015/9/8/chartex" xmlns:cx2="http://schemas.microsoft.com/office/drawing/2015/10/21/chartex" xmlns:cx3="http://schemas.microsoft.com/office/drawing/2016/5/9/chartex" xmlns:cx4="http://schemas.microsoft.com/office/drawing/2016/5/10/chartex" xmlns:cx5="http://schemas.microsoft.com/office/drawing/2016/5/11/chartex" xmlns:cx6="http://schemas.microsoft.com/office/drawing/2016/5/12/chartex" xmlns:cx7="http://schemas.microsoft.com/office/drawing/2016/5/13/chartex" xmlns:cx8="http://schemas.microsoft.com/office/drawing/2016/5/14/chartex" xmlns:mc="http://schemas.openxmlformats.org/markup-compatibility/2006" xmlns:aink="http://schemas.microsoft.com/office/drawing/2016/ink" xmlns:am3d="http://schemas.microsoft.com/office/drawing/2017/model3d" xmlns:o="urn:schemas-microsoft-com:office:office" xmlns:oel="http://schemas.microsoft.com/office/2019/extlst" xmlns:r="http://schemas.openxmlformats.org/officeDocument/2006/relationships" xmlns:m="http://schemas.openxmlformats.org/officeDocument/2006/math" xmlns:v="urn:schemas-microsoft-com:vml" xmlns:wp14="http://schemas.microsoft.com/office/word/2010/wordprocessingDrawing" xmlns:wp="http://schemas.openxmlformats.org/drawingml/2006/wordprocessingDrawing" xmlns:w10="urn:schemas-microsoft-com:office:word" xmlns:w="http://schemas.openxmlformats.org/wordprocessingml/2006/main" xmlns:w14="http://schemas.microsoft.com/office/word/2010/wordml" xmlns:w15="http://schemas.microsoft.com/office/word/2012/wordml" xmlns:w16cex="http://schemas.microsoft.com/office/word/2018/wordml/cex" xmlns:w16cid="http://schemas.microsoft.com/office/word/2016/wordml/cid" xmlns:w16="http://schemas.microsoft.com/office/word/2018/wordml" xmlns:w16sdtdh="http://schemas.microsoft.com/office/word/2020/wordml/sdtdatahash" xmlns:w16se="http://schemas.microsoft.com/office/word/2015/wordml/symex" xmlns:wpg="http://schemas.microsoft.com/office/word/2010/wordprocessingGroup" xmlns:wpi="http://schemas.microsoft.com/office/word/2010/wordprocessingInk" xmlns:wne="http://schemas.microsoft.com/office/word/2006/wordml" xmlns:wps="http://schemas.microsoft.com/office/word/2010/wordprocessingShape" mc:Ignorable="w14 w15 w16se w16cid w16 w16cex w16sdtdh wp14">
+  <w15:commentEx w15:paraId="270492D4" w15:done="0"/>
+</w15:commentsEx>
+</file>
+
+<file path=word/commentsExtensible.xml><?xml version="1.0" encoding="utf-8"?>
+<w16cex:commentsExtensible xmlns:wpc="http://schemas.microsoft.com/office/word/2010/wordprocessingCanvas" xmlns:cx="http://schemas.microsoft.com/office/drawing/2014/chartex" xmlns:cx1="http://schemas.microsoft.com/office/drawing/2015/9/8/chartex" xmlns:cx2="http://schemas.microsoft.com/office/drawing/2015/10/21/chartex" xmlns:cx3="http://schemas.microsoft.com/office/drawing/2016/5/9/chartex" xmlns:cx4="http://schemas.microsoft.com/office/drawing/2016/5/10/chartex" xmlns:cx5="http://schemas.microsoft.com/office/drawing/2016/5/11/chartex" xmlns:cx6="http://schemas.microsoft.com/office/drawing/2016/5/12/chartex" xmlns:cx7="http://schemas.microsoft.com/office/drawing/2016/5/13/chartex" xmlns:cx8="http://schemas.microsoft.com/office/drawing/2016/5/14/chartex" xmlns:cr="http://schemas.microsoft.com/office/comments/2020/reactions" xmlns:mc="http://schemas.openxmlformats.org/markup-compatibility/2006" xmlns:aink="http://schemas.microsoft.com/office/drawing/2016/ink" xmlns:am3d="http://schemas.microsoft.com/office/drawing/2017/model3d" xmlns:o="urn:schemas-microsoft-com:office:office" xmlns:oel="http://schemas.microsoft.com/office/2019/extlst" xmlns:r="http://schemas.openxmlformats.org/officeDocument/2006/relationships" xmlns:m="http://schemas.openxmlformats.org/officeDocument/2006/math" xmlns:v="urn:schemas-microsoft-com:vml" xmlns:wp14="http://schemas.microsoft.com/office/word/2010/wordprocessingDrawing" xmlns:wp="http://schemas.openxmlformats.org/drawingml/2006/wordprocessingDrawing" xmlns:w10="urn:schemas-microsoft-com:office:word" xmlns:w="http://schemas.openxmlformats.org/wordprocessingml/2006/main" xmlns:w14="http://schemas.microsoft.com/office/word/2010/wordml" xmlns:w15="http://schemas.microsoft.com/office/word/2012/wordml" xmlns:w16cex="http://schemas.microsoft.com/office/word/2018/wordml/cex" xmlns:w16cid="http://schemas.microsoft.com/office/word/2016/wordml/cid" xmlns:w16="http://schemas.microsoft.com/office/word/2018/wordml" xmlns:w16sdtdh="http://schemas.microsoft.com/office/word/2020/wordml/sdtdatahash" xmlns:w16se="http://schemas.microsoft.com/office/word/2015/wordml/symex" xmlns:wpg="http://schemas.microsoft.com/office/word/2010/wordprocessingGroup" xmlns:wpi="http://schemas.microsoft.com/office/word/2010/wordprocessingInk" xmlns:wne="http://schemas.microsoft.com/office/word/2006/wordml" xmlns:wps="http://schemas.microsoft.com/office/word/2010/wordprocessingShape" mc:Ignorable="w14 w15 w16se w16cid w16 w16cex w16sdtdh cr wp14">
+  <w16cex:commentExtensible w16cex:durableId="2E5F35E5" w16cex:dateUtc="2023-10-23T11:02:00Z"/>
+</w16cex:commentsExtensible>
+</file>
+
+<file path=word/commentsIds.xml><?xml version="1.0" encoding="utf-8"?>
+<w16cid:commentsIds xmlns:wpc="http://schemas.microsoft.com/office/word/2010/wordprocessingCanvas" xmlns:cx="http://schemas.microsoft.com/office/drawing/2014/chartex" xmlns:cx1="http://schemas.microsoft.com/office/drawing/2015/9/8/chartex" xmlns:cx2="http://schemas.microsoft.com/office/drawing/2015/10/21/chartex" xmlns:cx3="http://schemas.microsoft.com/office/drawing/2016/5/9/chartex" xmlns:cx4="http://schemas.microsoft.com/office/drawing/2016/5/10/chartex" xmlns:cx5="http://schemas.microsoft.com/office/drawing/2016/5/11/chartex" xmlns:cx6="http://schemas.microsoft.com/office/drawing/2016/5/12/chartex" xmlns:cx7="http://schemas.microsoft.com/office/drawing/2016/5/13/chartex" xmlns:cx8="http://schemas.microsoft.com/office/drawing/2016/5/14/chartex" xmlns:mc="http://schemas.openxmlformats.org/markup-compatibility/2006" xmlns:aink="http://schemas.microsoft.com/office/drawing/2016/ink" xmlns:am3d="http://schemas.microsoft.com/office/drawing/2017/model3d" xmlns:o="urn:schemas-microsoft-com:office:office" xmlns:oel="http://schemas.microsoft.com/office/2019/extlst" xmlns:r="http://schemas.openxmlformats.org/officeDocument/2006/relationships" xmlns:m="http://schemas.openxmlformats.org/officeDocument/2006/math" xmlns:v="urn:schemas-microsoft-com:vml" xmlns:wp14="http://schemas.microsoft.com/office/word/2010/wordprocessingDrawing" xmlns:wp="http://schemas.openxmlformats.org/drawingml/2006/wordprocessingDrawing" xmlns:w10="urn:schemas-microsoft-com:office:word" xmlns:w="http://schemas.openxmlformats.org/wordprocessingml/2006/main" xmlns:w14="http://schemas.microsoft.com/office/word/2010/wordml" xmlns:w15="http://schemas.microsoft.com/office/word/2012/wordml" xmlns:w16cex="http://schemas.microsoft.com/office/word/2018/wordml/cex" xmlns:w16cid="http://schemas.microsoft.com/office/word/2016/wordml/cid" xmlns:w16="http://schemas.microsoft.com/office/word/2018/wordml" xmlns:w16sdtdh="http://schemas.microsoft.com/office/word/2020/wordml/sdtdatahash" xmlns:w16se="http://schemas.microsoft.com/office/word/2015/wordml/symex" xmlns:wpg="http://schemas.microsoft.com/office/word/2010/wordprocessingGroup" xmlns:wpi="http://schemas.microsoft.com/office/word/2010/wordprocessingInk" xmlns:wne="http://schemas.microsoft.com/office/word/2006/wordml" xmlns:wps="http://schemas.microsoft.com/office/word/2010/wordprocessingShape" mc:Ignorable="w14 w15 w16se w16cid w16 w16cex w16sdtdh wp14">
+  <w16cid:commentId w16cid:paraId="270492D4" w16cid:durableId="2E5F35E5"/>
+</w16cid:commentsIds>
 </file>
 
 <file path=word/numbering.xml><?xml version="1.0" encoding="utf-8"?>
@@ -6478,6 +6486,14 @@
     <w:abstractNumId w:val="7"/>
   </w:num>
 </w:numbering>
+</file>
+
+<file path=word/people.xml><?xml version="1.0" encoding="utf-8"?>
+<w15:people xmlns:wpc="http://schemas.microsoft.com/office/word/2010/wordprocessingCanvas" xmlns:cx="http://schemas.microsoft.com/office/drawing/2014/chartex" xmlns:cx1="http://schemas.microsoft.com/office/drawing/2015/9/8/chartex" xmlns:cx2="http://schemas.microsoft.com/office/drawing/2015/10/21/chartex" xmlns:cx3="http://schemas.microsoft.com/office/drawing/2016/5/9/chartex" xmlns:cx4="http://schemas.microsoft.com/office/drawing/2016/5/10/chartex" xmlns:cx5="http://schemas.microsoft.com/office/drawing/2016/5/11/chartex" xmlns:cx6="http://schemas.microsoft.com/office/drawing/2016/5/12/chartex" xmlns:cx7="http://schemas.microsoft.com/office/drawing/2016/5/13/chartex" xmlns:cx8="http://schemas.microsoft.com/office/drawing/2016/5/14/chartex" xmlns:mc="http://schemas.openxmlformats.org/markup-compatibility/2006" xmlns:aink="http://schemas.microsoft.com/office/drawing/2016/ink" xmlns:am3d="http://schemas.microsoft.com/office/drawing/2017/model3d" xmlns:o="urn:schemas-microsoft-com:office:office" xmlns:oel="http://schemas.microsoft.com/office/2019/extlst" xmlns:r="http://schemas.openxmlformats.org/officeDocument/2006/relationships" xmlns:m="http://schemas.openxmlformats.org/officeDocument/2006/math" xmlns:v="urn:schemas-microsoft-com:vml" xmlns:wp14="http://schemas.microsoft.com/office/word/2010/wordprocessingDrawing" xmlns:wp="http://schemas.openxmlformats.org/drawingml/2006/wordprocessingDrawing" xmlns:w10="urn:schemas-microsoft-com:office:word" xmlns:w="http://schemas.openxmlformats.org/wordprocessingml/2006/main" xmlns:w14="http://schemas.microsoft.com/office/word/2010/wordml" xmlns:w15="http://schemas.microsoft.com/office/word/2012/wordml" xmlns:w16cex="http://schemas.microsoft.com/office/word/2018/wordml/cex" xmlns:w16cid="http://schemas.microsoft.com/office/word/2016/wordml/cid" xmlns:w16="http://schemas.microsoft.com/office/word/2018/wordml" xmlns:w16sdtdh="http://schemas.microsoft.com/office/word/2020/wordml/sdtdatahash" xmlns:w16se="http://schemas.microsoft.com/office/word/2015/wordml/symex" xmlns:wpg="http://schemas.microsoft.com/office/word/2010/wordprocessingGroup" xmlns:wpi="http://schemas.microsoft.com/office/word/2010/wordprocessingInk" xmlns:wne="http://schemas.microsoft.com/office/word/2006/wordml" xmlns:wps="http://schemas.microsoft.com/office/word/2010/wordprocessingShape" mc:Ignorable="w14 w15 w16se w16cid w16 w16cex w16sdtdh wp14">
+  <w15:person w15:author="Oskar Holm">
+    <w15:presenceInfo w15:providerId="Windows Live" w15:userId="16421a7bc752ac82"/>
+  </w15:person>
+</w15:people>
 </file>
 
 <file path=word/styles.xml><?xml version="1.0" encoding="utf-8"?>
@@ -7047,6 +7063,72 @@
       <w:szCs w:val="24"/>
     </w:rPr>
   </w:style>
+  <w:style w:type="character" w:styleId="CommentReference">
+    <w:name w:val="annotation reference"/>
+    <w:basedOn w:val="DefaultParagraphFont"/>
+    <w:uiPriority w:val="99"/>
+    <w:semiHidden/>
+    <w:unhideWhenUsed/>
+    <w:rsid w:val="002259F6"/>
+    <w:rPr>
+      <w:sz w:val="16"/>
+      <w:szCs w:val="16"/>
+    </w:rPr>
+  </w:style>
+  <w:style w:type="paragraph" w:styleId="CommentText">
+    <w:name w:val="annotation text"/>
+    <w:basedOn w:val="Normal"/>
+    <w:link w:val="CommentTextChar"/>
+    <w:uiPriority w:val="99"/>
+    <w:unhideWhenUsed/>
+    <w:rsid w:val="002259F6"/>
+    <w:pPr>
+      <w:spacing w:line="240" w:lineRule="auto"/>
+    </w:pPr>
+    <w:rPr>
+      <w:sz w:val="20"/>
+      <w:szCs w:val="20"/>
+    </w:rPr>
+  </w:style>
+  <w:style w:type="character" w:customStyle="1" w:styleId="CommentTextChar">
+    <w:name w:val="Comment Text Char"/>
+    <w:basedOn w:val="DefaultParagraphFont"/>
+    <w:link w:val="CommentText"/>
+    <w:uiPriority w:val="99"/>
+    <w:rsid w:val="002259F6"/>
+    <w:rPr>
+      <w:sz w:val="20"/>
+      <w:szCs w:val="20"/>
+    </w:rPr>
+  </w:style>
+  <w:style w:type="paragraph" w:styleId="CommentSubject">
+    <w:name w:val="annotation subject"/>
+    <w:basedOn w:val="CommentText"/>
+    <w:next w:val="CommentText"/>
+    <w:link w:val="CommentSubjectChar"/>
+    <w:uiPriority w:val="99"/>
+    <w:semiHidden/>
+    <w:unhideWhenUsed/>
+    <w:rsid w:val="002259F6"/>
+    <w:rPr>
+      <w:b/>
+      <w:bCs/>
+    </w:rPr>
+  </w:style>
+  <w:style w:type="character" w:customStyle="1" w:styleId="CommentSubjectChar">
+    <w:name w:val="Comment Subject Char"/>
+    <w:basedOn w:val="CommentTextChar"/>
+    <w:link w:val="CommentSubject"/>
+    <w:uiPriority w:val="99"/>
+    <w:semiHidden/>
+    <w:rsid w:val="002259F6"/>
+    <w:rPr>
+      <w:b/>
+      <w:bCs/>
+      <w:sz w:val="20"/>
+      <w:szCs w:val="20"/>
+    </w:rPr>
+  </w:style>
 </w:styles>
 </file>
 

</xml_diff>